<commit_message>
updated all for the demo
</commit_message>
<xml_diff>
--- a/pubs/Sinhala Book Recommendation - Research Paper.docx
+++ b/pubs/Sinhala Book Recommendation - Research Paper.docx
@@ -1739,6 +1739,17 @@
     </w:p>
     <w:p>
       <w:pPr>
+        <w:spacing w:after="0" w:line="240" w:lineRule="auto"/>
+        <w:jc w:val="both"/>
+        <w:rPr>
+          <w:rFonts w:ascii="Times New Roman" w:hAnsi="Times New Roman" w:cs="Times New Roman"/>
+          <w:sz w:val="20"/>
+          <w:szCs w:val="20"/>
+        </w:rPr>
+      </w:pPr>
+    </w:p>
+    <w:p>
+      <w:pPr>
         <w:spacing w:line="240" w:lineRule="auto"/>
         <w:rPr>
           <w:rFonts w:ascii="Times New Roman" w:hAnsi="Times New Roman" w:cs="Times New Roman"/>
@@ -1902,87 +1913,6 @@
           <w:szCs w:val="20"/>
         </w:rPr>
         <w:t xml:space="preserve"> </w:t>
-      </w:r>
-    </w:p>
-    <w:p>
-      <w:pPr>
-        <w:spacing w:line="240" w:lineRule="auto"/>
-        <w:jc w:val="both"/>
-        <w:rPr>
-          <w:rFonts w:ascii="Times New Roman" w:hAnsi="Times New Roman" w:cs="Times New Roman"/>
-          <w:b/>
-          <w:sz w:val="20"/>
-          <w:szCs w:val="20"/>
-        </w:rPr>
-      </w:pPr>
-    </w:p>
-    <w:p>
-      <w:pPr>
-        <w:spacing w:line="240" w:lineRule="auto"/>
-        <w:rPr>
-          <w:rFonts w:ascii="Times New Roman" w:hAnsi="Times New Roman" w:cs="Times New Roman"/>
-          <w:b/>
-          <w:i/>
-          <w:sz w:val="20"/>
-          <w:szCs w:val="20"/>
-        </w:rPr>
-      </w:pPr>
-      <w:r>
-        <w:rPr>
-          <w:rFonts w:ascii="Times New Roman" w:hAnsi="Times New Roman" w:cs="Times New Roman"/>
-          <w:b/>
-          <w:i/>
-          <w:sz w:val="20"/>
-          <w:szCs w:val="20"/>
-        </w:rPr>
-        <w:t>4.3</w:t>
-      </w:r>
-      <w:r>
-        <w:rPr>
-          <w:rFonts w:ascii="Times New Roman" w:hAnsi="Times New Roman" w:cs="Times New Roman"/>
-          <w:b/>
-          <w:i/>
-          <w:sz w:val="20"/>
-          <w:szCs w:val="20"/>
-        </w:rPr>
-        <w:t xml:space="preserve"> </w:t>
-      </w:r>
-      <w:r>
-        <w:rPr>
-          <w:rFonts w:ascii="Times New Roman" w:hAnsi="Times New Roman" w:cs="Times New Roman"/>
-          <w:b/>
-          <w:i/>
-          <w:sz w:val="20"/>
-          <w:szCs w:val="20"/>
-        </w:rPr>
-        <w:t>Architectural Diagram</w:t>
-      </w:r>
-    </w:p>
-    <w:p>
-      <w:pPr>
-        <w:spacing w:line="240" w:lineRule="auto"/>
-        <w:jc w:val="both"/>
-        <w:rPr>
-          <w:rFonts w:ascii="Times New Roman" w:hAnsi="Times New Roman" w:cs="Times New Roman"/>
-          <w:sz w:val="20"/>
-          <w:szCs w:val="20"/>
-        </w:rPr>
-      </w:pPr>
-      <w:r>
-        <w:rPr>
-          <w:rFonts w:ascii="Times New Roman" w:hAnsi="Times New Roman" w:cs="Times New Roman"/>
-          <w:sz w:val="20"/>
-          <w:szCs w:val="20"/>
-        </w:rPr>
-        <w:t>In this study, daily waste generation data will be collected from 15 local authorities, which are located in Colombo and Gampaha</w:t>
-      </w:r>
-      <w:r>
-        <w:rPr>
-          <w:rFonts w:ascii="Times New Roman" w:hAnsi="Times New Roman" w:cs="Times New Roman"/>
-          <w:sz w:val="20"/>
-          <w:szCs w:val="20"/>
-        </w:rPr>
-        <w:t>.</w:t>
       </w:r>
     </w:p>
     <w:p>
@@ -2019,8 +1949,7 @@
           <w:sz w:val="20"/>
           <w:szCs w:val="20"/>
         </w:rPr>
-        <w:lastRenderedPageBreak/>
-        <w:t>4.</w:t>
+        <w:t>4.4</w:t>
       </w:r>
       <w:r>
         <w:rPr>
@@ -2030,7 +1959,7 @@
           <w:sz w:val="20"/>
           <w:szCs w:val="20"/>
         </w:rPr>
-        <w:t>4</w:t>
+        <w:t xml:space="preserve"> </w:t>
       </w:r>
       <w:r>
         <w:rPr>
@@ -2040,9 +1969,94 @@
           <w:sz w:val="20"/>
           <w:szCs w:val="20"/>
         </w:rPr>
+        <w:t>Technology stack</w:t>
+      </w:r>
+    </w:p>
+    <w:p>
+      <w:pPr>
+        <w:jc w:val="both"/>
+        <w:rPr>
+          <w:rFonts w:ascii="Times New Roman" w:hAnsi="Times New Roman" w:cs="Times New Roman"/>
+          <w:sz w:val="20"/>
+          <w:szCs w:val="20"/>
+        </w:rPr>
+      </w:pPr>
+      <w:r>
+        <w:rPr>
+          <w:rFonts w:ascii="Times New Roman" w:hAnsi="Times New Roman" w:cs="Times New Roman"/>
+          <w:sz w:val="20"/>
+          <w:szCs w:val="20"/>
+        </w:rPr>
+        <w:t>The recommendation system was implemented using Python and popular libraries such</w:t>
+      </w:r>
+      <w:r>
+        <w:rPr>
+          <w:rFonts w:ascii="Times New Roman" w:hAnsi="Times New Roman" w:cs="Times New Roman"/>
+          <w:sz w:val="20"/>
+          <w:szCs w:val="20"/>
+        </w:rPr>
+        <w:t xml:space="preserve"> as</w:t>
+      </w:r>
+      <w:r>
+        <w:rPr>
+          <w:rFonts w:ascii="Times New Roman" w:hAnsi="Times New Roman" w:cs="Times New Roman"/>
+          <w:sz w:val="20"/>
+          <w:szCs w:val="20"/>
+        </w:rPr>
+        <w:t xml:space="preserve"> python Flask, Google translator in python</w:t>
+      </w:r>
+      <w:r>
+        <w:rPr>
+          <w:rFonts w:ascii="Times New Roman" w:hAnsi="Times New Roman" w:cs="Times New Roman"/>
+          <w:sz w:val="20"/>
+          <w:szCs w:val="20"/>
+        </w:rPr>
+        <w:t>, nltk</w:t>
+      </w:r>
+      <w:r>
+        <w:rPr>
+          <w:rFonts w:ascii="Times New Roman" w:hAnsi="Times New Roman" w:cs="Times New Roman"/>
+          <w:sz w:val="20"/>
+          <w:szCs w:val="20"/>
+        </w:rPr>
+        <w:t xml:space="preserve"> and scikit-learn</w:t>
+      </w:r>
+      <w:r>
+        <w:rPr>
+          <w:rFonts w:ascii="Times New Roman" w:hAnsi="Times New Roman" w:cs="Times New Roman"/>
+          <w:sz w:val="20"/>
+          <w:szCs w:val="20"/>
+        </w:rPr>
+        <w:t>.</w:t>
+      </w:r>
+      <w:r>
+        <w:rPr>
+          <w:rFonts w:ascii="Times New Roman" w:hAnsi="Times New Roman" w:cs="Times New Roman"/>
+          <w:sz w:val="20"/>
+          <w:szCs w:val="20"/>
+        </w:rPr>
+        <w:t>Flask</w:t>
+      </w:r>
+      <w:r>
+        <w:rPr>
+          <w:rFonts w:ascii="Times New Roman" w:hAnsi="Times New Roman" w:cs="Times New Roman"/>
+          <w:sz w:val="20"/>
+          <w:szCs w:val="20"/>
+        </w:rPr>
         <w:t xml:space="preserve"> </w:t>
       </w:r>
       <w:r>
+        <w:rPr>
+          <w:rFonts w:ascii="Times New Roman" w:hAnsi="Times New Roman" w:cs="Times New Roman"/>
+          <w:sz w:val="20"/>
+          <w:szCs w:val="20"/>
+        </w:rPr>
+        <w:t>Python library with html, css and bootstrap ware used to implement the web application and scikit-learn, nltk, google translator in python were used in preprocessing and main business logics. Mysql workbench was used as main database to store and maintain the data</w:t>
+      </w:r>
+    </w:p>
+    <w:p>
+      <w:pPr>
+        <w:spacing w:line="240" w:lineRule="auto"/>
         <w:rPr>
           <w:rFonts w:ascii="Times New Roman" w:hAnsi="Times New Roman" w:cs="Times New Roman"/>
           <w:b/>
@@ -2050,25 +2064,374 @@
           <w:sz w:val="20"/>
           <w:szCs w:val="20"/>
         </w:rPr>
-        <w:t>Technology stack</w:t>
-      </w:r>
-    </w:p>
-    <w:p>
-      <w:pPr>
+      </w:pPr>
+      <w:r>
         <w:rPr>
           <w:rFonts w:ascii="Times New Roman" w:hAnsi="Times New Roman" w:cs="Times New Roman"/>
           <w:b/>
-          <w:sz w:val="20"/>
-          <w:szCs w:val="20"/>
-        </w:rPr>
-      </w:pPr>
-      <w:r>
-        <w:rPr>
-          <w:rFonts w:ascii="Times New Roman" w:hAnsi="Times New Roman" w:cs="Times New Roman"/>
-          <w:sz w:val="20"/>
-          <w:szCs w:val="20"/>
-        </w:rPr>
-        <w:t>The recommendation system was implemented using Python and popular libraries such and scikit-learn</w:t>
+          <w:i/>
+          <w:sz w:val="20"/>
+          <w:szCs w:val="20"/>
+        </w:rPr>
+        <w:lastRenderedPageBreak/>
+        <w:t>4.3</w:t>
+      </w:r>
+      <w:r>
+        <w:rPr>
+          <w:rFonts w:ascii="Times New Roman" w:hAnsi="Times New Roman" w:cs="Times New Roman"/>
+          <w:b/>
+          <w:i/>
+          <w:sz w:val="20"/>
+          <w:szCs w:val="20"/>
+        </w:rPr>
+        <w:t xml:space="preserve"> </w:t>
+      </w:r>
+      <w:r>
+        <w:rPr>
+          <w:rFonts w:ascii="Times New Roman" w:hAnsi="Times New Roman" w:cs="Times New Roman"/>
+          <w:b/>
+          <w:i/>
+          <w:sz w:val="20"/>
+          <w:szCs w:val="20"/>
+        </w:rPr>
+        <w:t>Architectural Diagram</w:t>
+      </w:r>
+    </w:p>
+    <w:p>
+      <w:pPr>
+        <w:spacing w:line="240" w:lineRule="auto"/>
+        <w:jc w:val="both"/>
+        <w:rPr>
+          <w:rFonts w:ascii="Times New Roman" w:hAnsi="Times New Roman" w:cs="Times New Roman"/>
+          <w:sz w:val="20"/>
+          <w:szCs w:val="20"/>
+        </w:rPr>
+      </w:pPr>
+      <w:r>
+        <w:rPr>
+          <w:rFonts w:ascii="Times New Roman" w:hAnsi="Times New Roman" w:cs="Times New Roman"/>
+          <w:noProof/>
+          <w:sz w:val="20"/>
+          <w:szCs w:val="20"/>
+        </w:rPr>
+        <w:drawing>
+          <wp:anchor distT="0" distB="0" distL="114300" distR="114300" simplePos="0" relativeHeight="251658240" behindDoc="1" locked="0" layoutInCell="1" allowOverlap="1" wp14:anchorId="708677C6" wp14:editId="487473C2">
+            <wp:simplePos x="0" y="0"/>
+            <wp:positionH relativeFrom="margin">
+              <wp:posOffset>57150</wp:posOffset>
+            </wp:positionH>
+            <wp:positionV relativeFrom="paragraph">
+              <wp:posOffset>212725</wp:posOffset>
+            </wp:positionV>
+            <wp:extent cx="3162300" cy="4172585"/>
+            <wp:effectExtent l="19050" t="19050" r="19050" b="18415"/>
+            <wp:wrapTight wrapText="bothSides">
+              <wp:wrapPolygon edited="0">
+                <wp:start x="-130" y="-99"/>
+                <wp:lineTo x="-130" y="21597"/>
+                <wp:lineTo x="21600" y="21597"/>
+                <wp:lineTo x="21600" y="-99"/>
+                <wp:lineTo x="-130" y="-99"/>
+              </wp:wrapPolygon>
+            </wp:wrapTight>
+            <wp:docPr id="1695251395" name="Picture 1"/>
+            <wp:cNvGraphicFramePr>
+              <a:graphicFrameLocks xmlns:a="http://schemas.openxmlformats.org/drawingml/2006/main" noChangeAspect="1"/>
+            </wp:cNvGraphicFramePr>
+            <a:graphic xmlns:a="http://schemas.openxmlformats.org/drawingml/2006/main">
+              <a:graphicData uri="http://schemas.openxmlformats.org/drawingml/2006/picture">
+                <pic:pic xmlns:pic="http://schemas.openxmlformats.org/drawingml/2006/picture">
+                  <pic:nvPicPr>
+                    <pic:cNvPr id="0" name="Picture 2"/>
+                    <pic:cNvPicPr>
+                      <a:picLocks noChangeAspect="1" noChangeArrowheads="1"/>
+                    </pic:cNvPicPr>
+                  </pic:nvPicPr>
+                  <pic:blipFill>
+                    <a:blip r:embed="rId11" r:link="rId12" cstate="print">
+                      <a:extLst>
+                        <a:ext uri="{28A0092B-C50C-407E-A947-70E740481C1C}">
+                          <a14:useLocalDpi xmlns:a14="http://schemas.microsoft.com/office/drawing/2010/main" val="0"/>
+                        </a:ext>
+                      </a:extLst>
+                    </a:blip>
+                    <a:srcRect/>
+                    <a:stretch>
+                      <a:fillRect/>
+                    </a:stretch>
+                  </pic:blipFill>
+                  <pic:spPr bwMode="auto">
+                    <a:xfrm>
+                      <a:off x="0" y="0"/>
+                      <a:ext cx="3162300" cy="4172585"/>
+                    </a:xfrm>
+                    <a:prstGeom prst="rect">
+                      <a:avLst/>
+                    </a:prstGeom>
+                    <a:noFill/>
+                    <a:ln w="9525">
+                      <a:solidFill>
+                        <a:srgbClr val="000000"/>
+                      </a:solidFill>
+                      <a:miter lim="800000"/>
+                      <a:headEnd/>
+                      <a:tailEnd/>
+                    </a:ln>
+                  </pic:spPr>
+                </pic:pic>
+              </a:graphicData>
+            </a:graphic>
+            <wp14:sizeRelH relativeFrom="page">
+              <wp14:pctWidth>0</wp14:pctWidth>
+            </wp14:sizeRelH>
+            <wp14:sizeRelV relativeFrom="page">
+              <wp14:pctHeight>0</wp14:pctHeight>
+            </wp14:sizeRelV>
+          </wp:anchor>
+        </w:drawing>
+      </w:r>
+      <w:r>
+        <w:rPr>
+          <w:rFonts w:ascii="Times New Roman" w:hAnsi="Times New Roman" w:cs="Times New Roman"/>
+          <w:sz w:val="20"/>
+          <w:szCs w:val="20"/>
+        </w:rPr>
+        <w:t>.</w:t>
+      </w:r>
+    </w:p>
+    <w:p>
+      <w:pPr>
+        <w:jc w:val="both"/>
+        <w:rPr>
+          <w:rFonts w:ascii="Times New Roman" w:hAnsi="Times New Roman" w:cs="Times New Roman"/>
+          <w:bCs/>
+          <w:sz w:val="20"/>
+          <w:szCs w:val="20"/>
+        </w:rPr>
+      </w:pPr>
+      <w:r>
+        <w:rPr>
+          <w:rFonts w:ascii="Times New Roman" w:hAnsi="Times New Roman" w:cs="Times New Roman"/>
+          <w:bCs/>
+          <w:sz w:val="20"/>
+          <w:szCs w:val="20"/>
+        </w:rPr>
+        <w:t>In this system, data is first collected and then organized into three tables: Book_Details, User_Details, and Rate_Details. User information is stored in User_Details, while Book_Details contains additional book details. Ratings given by users for books are stored in Rate_Details, and if there's a review, a separate review rate is assigned after sentimental analysis and included in Rate_Details. The final calculation involves taking the mean value of review and normal rates. Data preprocessing is essential before recommendation, removing null rate values and eliminating instances of maximum rates for a single book.</w:t>
+      </w:r>
+    </w:p>
+    <w:p>
+      <w:pPr>
+        <w:jc w:val="both"/>
+        <w:rPr>
+          <w:rFonts w:ascii="Times New Roman" w:hAnsi="Times New Roman" w:cs="Times New Roman"/>
+          <w:bCs/>
+          <w:sz w:val="20"/>
+          <w:szCs w:val="20"/>
+        </w:rPr>
+      </w:pPr>
+      <w:r>
+        <w:rPr>
+          <w:noProof/>
+        </w:rPr>
+        <mc:AlternateContent>
+          <mc:Choice Requires="wps">
+            <w:drawing>
+              <wp:anchor distT="0" distB="0" distL="114300" distR="114300" simplePos="0" relativeHeight="251660288" behindDoc="1" locked="0" layoutInCell="1" allowOverlap="1" wp14:anchorId="064780A2" wp14:editId="394FE0EB">
+                <wp:simplePos x="0" y="0"/>
+                <wp:positionH relativeFrom="column">
+                  <wp:posOffset>104775</wp:posOffset>
+                </wp:positionH>
+                <wp:positionV relativeFrom="paragraph">
+                  <wp:posOffset>1877695</wp:posOffset>
+                </wp:positionV>
+                <wp:extent cx="3124200" cy="635"/>
+                <wp:effectExtent l="0" t="0" r="0" b="0"/>
+                <wp:wrapTight wrapText="bothSides">
+                  <wp:wrapPolygon edited="0">
+                    <wp:start x="0" y="0"/>
+                    <wp:lineTo x="0" y="20057"/>
+                    <wp:lineTo x="21468" y="20057"/>
+                    <wp:lineTo x="21468" y="0"/>
+                    <wp:lineTo x="0" y="0"/>
+                  </wp:wrapPolygon>
+                </wp:wrapTight>
+                <wp:docPr id="1301794814" name="Text Box 1"/>
+                <wp:cNvGraphicFramePr/>
+                <a:graphic xmlns:a="http://schemas.openxmlformats.org/drawingml/2006/main">
+                  <a:graphicData uri="http://schemas.microsoft.com/office/word/2010/wordprocessingShape">
+                    <wps:wsp>
+                      <wps:cNvSpPr txBox="1"/>
+                      <wps:spPr>
+                        <a:xfrm>
+                          <a:off x="0" y="0"/>
+                          <a:ext cx="3124200" cy="635"/>
+                        </a:xfrm>
+                        <a:prstGeom prst="rect">
+                          <a:avLst/>
+                        </a:prstGeom>
+                        <a:solidFill>
+                          <a:prstClr val="white"/>
+                        </a:solidFill>
+                        <a:ln>
+                          <a:noFill/>
+                        </a:ln>
+                      </wps:spPr>
+                      <wps:txbx>
+                        <w:txbxContent>
+                          <w:p>
+                            <w:pPr>
+                              <w:pStyle w:val="Caption"/>
+                              <w:jc w:val="center"/>
+                              <w:rPr>
+                                <w:rFonts w:ascii="Times New Roman" w:hAnsi="Times New Roman" w:cs="Times New Roman"/>
+                                <w:noProof/>
+                                <w:sz w:val="20"/>
+                                <w:szCs w:val="20"/>
+                              </w:rPr>
+                            </w:pPr>
+                            <w:r>
+                              <w:t xml:space="preserve">fig </w:t>
+                            </w:r>
+                            <w:r>
+                              <w:fldChar w:fldCharType="begin"/>
+                            </w:r>
+                            <w:r>
+                              <w:instrText xml:space="preserve"> SEQ fig \* ARABIC </w:instrText>
+                            </w:r>
+                            <w:r>
+                              <w:fldChar w:fldCharType="separate"/>
+                            </w:r>
+                            <w:r>
+                              <w:rPr>
+                                <w:noProof/>
+                              </w:rPr>
+                              <w:t>1</w:t>
+                            </w:r>
+                            <w:r>
+                              <w:fldChar w:fldCharType="end"/>
+                            </w:r>
+                            <w:r>
+                              <w:t>: Architect Diagram</w:t>
+                            </w:r>
+                          </w:p>
+                        </w:txbxContent>
+                      </wps:txbx>
+                      <wps:bodyPr rot="0" spcFirstLastPara="0" vertOverflow="overflow" horzOverflow="overflow" vert="horz" wrap="square" lIns="0" tIns="0" rIns="0" bIns="0" numCol="1" spcCol="0" rtlCol="0" fromWordArt="0" anchor="t" anchorCtr="0" forceAA="0" compatLnSpc="1">
+                        <a:prstTxWarp prst="textNoShape">
+                          <a:avLst/>
+                        </a:prstTxWarp>
+                        <a:spAutoFit/>
+                      </wps:bodyPr>
+                    </wps:wsp>
+                  </a:graphicData>
+                </a:graphic>
+                <wp14:sizeRelH relativeFrom="margin">
+                  <wp14:pctWidth>0</wp14:pctWidth>
+                </wp14:sizeRelH>
+              </wp:anchor>
+            </w:drawing>
+          </mc:Choice>
+          <mc:Fallback>
+            <w:pict>
+              <v:shapetype w14:anchorId="064780A2" id="_x0000_t202" coordsize="21600,21600" o:spt="202" path="m,l,21600r21600,l21600,xe">
+                <v:stroke joinstyle="miter"/>
+                <v:path gradientshapeok="t" o:connecttype="rect"/>
+              </v:shapetype>
+              <v:shape id="Text Box 1" o:spid="_x0000_s1026" type="#_x0000_t202" style="position:absolute;left:0;text-align:left;margin-left:8.25pt;margin-top:147.85pt;width:246pt;height:.05pt;z-index:-251656192;visibility:visible;mso-wrap-style:square;mso-width-percent:0;mso-wrap-distance-left:9pt;mso-wrap-distance-top:0;mso-wrap-distance-right:9pt;mso-wrap-distance-bottom:0;mso-position-horizontal:absolute;mso-position-horizontal-relative:text;mso-position-vertical:absolute;mso-position-vertical-relative:text;mso-width-percent:0;mso-width-relative:margin;v-text-anchor:top" o:gfxdata="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" stroked="f">
+                <v:textbox style="mso-fit-shape-to-text:t" inset="0,0,0,0">
+                  <w:txbxContent>
+                    <w:p>
+                      <w:pPr>
+                        <w:pStyle w:val="Caption"/>
+                        <w:jc w:val="center"/>
+                        <w:rPr>
+                          <w:rFonts w:ascii="Times New Roman" w:hAnsi="Times New Roman" w:cs="Times New Roman"/>
+                          <w:noProof/>
+                          <w:sz w:val="20"/>
+                          <w:szCs w:val="20"/>
+                        </w:rPr>
+                      </w:pPr>
+                      <w:r>
+                        <w:t xml:space="preserve">fig </w:t>
+                      </w:r>
+                      <w:r>
+                        <w:fldChar w:fldCharType="begin"/>
+                      </w:r>
+                      <w:r>
+                        <w:instrText xml:space="preserve"> SEQ fig \* ARABIC </w:instrText>
+                      </w:r>
+                      <w:r>
+                        <w:fldChar w:fldCharType="separate"/>
+                      </w:r>
+                      <w:r>
+                        <w:rPr>
+                          <w:noProof/>
+                        </w:rPr>
+                        <w:t>1</w:t>
+                      </w:r>
+                      <w:r>
+                        <w:fldChar w:fldCharType="end"/>
+                      </w:r>
+                      <w:r>
+                        <w:t>: Architect Diagram</w:t>
+                      </w:r>
+                    </w:p>
+                  </w:txbxContent>
+                </v:textbox>
+                <w10:wrap type="tight"/>
+              </v:shape>
+            </w:pict>
+          </mc:Fallback>
+        </mc:AlternateContent>
+      </w:r>
+      <w:r>
+        <w:rPr>
+          <w:rFonts w:ascii="Times New Roman" w:hAnsi="Times New Roman" w:cs="Times New Roman"/>
+          <w:bCs/>
+          <w:sz w:val="20"/>
+          <w:szCs w:val="20"/>
+        </w:rPr>
+        <w:t>The recommendation process involves applying algorithms, with Collaborative Filtering being a primary method. This method recommends books based on similarities found from other users. User-based collaborative algorithms involve building a matrix of users and books with ratings, computing cosine similarity, and generating a list of recommended books. Content-based approaches focus on book descriptions and user preferences, creating a user preference vector based on past ratings. Hybrid methods, combining collaborative and content-based filtering, are commonly used for more effective book recommendations. The final recommended book list is generated by displaying the common books from collaborative and content-based filtering.</w:t>
+      </w:r>
+    </w:p>
+    <w:p>
+      <w:pPr>
+        <w:jc w:val="both"/>
+        <w:rPr>
+          <w:rFonts w:ascii="Times New Roman" w:hAnsi="Times New Roman" w:cs="Times New Roman"/>
+          <w:bCs/>
+          <w:sz w:val="20"/>
+          <w:szCs w:val="20"/>
+        </w:rPr>
+      </w:pPr>
+      <w:r>
+        <w:rPr>
+          <w:rFonts w:ascii="Times New Roman" w:hAnsi="Times New Roman" w:cs="Times New Roman"/>
+          <w:bCs/>
+          <w:sz w:val="20"/>
+          <w:szCs w:val="20"/>
+        </w:rPr>
+        <w:t>The system implementation also addresses challenges, such as the increasing number of research papers. Efficient searching and filtering mechanisms, as mentioned in Murali et al. (2019), are crucial to save researchers' time. The paper highlights the use of algorithms to recommend quality research papers based on users' queries and preferences.</w:t>
+      </w:r>
+    </w:p>
+    <w:p>
+      <w:pPr>
+        <w:jc w:val="both"/>
+        <w:rPr>
+          <w:rFonts w:ascii="Times New Roman" w:hAnsi="Times New Roman" w:cs="Times New Roman"/>
+          <w:b/>
+          <w:sz w:val="20"/>
+          <w:szCs w:val="20"/>
+        </w:rPr>
+      </w:pPr>
+      <w:r>
+        <w:rPr>
+          <w:rFonts w:ascii="Times New Roman" w:hAnsi="Times New Roman" w:cs="Times New Roman"/>
+          <w:bCs/>
+          <w:sz w:val="20"/>
+          <w:szCs w:val="20"/>
+        </w:rPr>
+        <w:t>In conclusion, this system involves collecting, categorizing, and processing data to recommend books efficiently. It employs Collaborative Filtering, Content-Based Filtering, and a Hybrid approach for effective recommendations. The process includes data preprocessing, algorithm application, and a final recommendation list generation, enhancing the overall user experience in finding relevant books.</w:t>
       </w:r>
       <w:r>
         <w:rPr>
@@ -2408,25 +2771,7 @@
           <w:sz w:val="20"/>
           <w:szCs w:val="20"/>
         </w:rPr>
-        <w:t xml:space="preserve">, Male &amp; Female population, 0-19 &amp;20 and above population, categories of education attainment and employment status are </w:t>
-      </w:r>
-      <w:proofErr w:type="gramStart"/>
-      <w:r>
-        <w:rPr>
-          <w:rFonts w:ascii="Times New Roman" w:hAnsi="Times New Roman" w:cs="Times New Roman"/>
-          <w:sz w:val="20"/>
-          <w:szCs w:val="20"/>
-        </w:rPr>
-        <w:t>belong</w:t>
-      </w:r>
-      <w:proofErr w:type="gramEnd"/>
-      <w:r>
-        <w:rPr>
-          <w:rFonts w:ascii="Times New Roman" w:hAnsi="Times New Roman" w:cs="Times New Roman"/>
-          <w:sz w:val="20"/>
-          <w:szCs w:val="20"/>
-        </w:rPr>
-        <w:t xml:space="preserve"> to PC1, Mean household income, Food and Non-Food Expenditure belong to PC2, Weather attributes (Rainfall, Temperature and Humidity) belong</w:t>
+        <w:t>, Male &amp; Female population, 0-19 &amp;20 and above population, categories of education attainment and employment status are belong to PC1, Mean household income, Food and Non-Food Expenditure belong to PC2, Weather attributes (Rainfall, Temperature and Humidity) belong</w:t>
       </w:r>
       <w:r>
         <w:rPr>
@@ -6613,25 +6958,7 @@
           <w:sz w:val="16"/>
           <w:szCs w:val="16"/>
         </w:rPr>
-        <w:t xml:space="preserve"> Graph of predicted vs observed for </w:t>
-      </w:r>
-      <w:proofErr w:type="gramStart"/>
-      <w:r>
-        <w:rPr>
-          <w:rFonts w:ascii="Times New Roman" w:hAnsi="Times New Roman" w:cs="Times New Roman"/>
-          <w:sz w:val="16"/>
-          <w:szCs w:val="16"/>
-        </w:rPr>
-        <w:t>Non-Biodegradable</w:t>
-      </w:r>
-      <w:proofErr w:type="gramEnd"/>
-      <w:r>
-        <w:rPr>
-          <w:rFonts w:ascii="Times New Roman" w:hAnsi="Times New Roman" w:cs="Times New Roman"/>
-          <w:sz w:val="16"/>
-          <w:szCs w:val="16"/>
-        </w:rPr>
-        <w:t xml:space="preserve"> waste</w:t>
+        <w:t xml:space="preserve"> Graph of predicted vs observed for Non-Biodegradable waste</w:t>
       </w:r>
     </w:p>
     <w:p>
@@ -8092,7 +8419,6 @@
                 <w:szCs w:val="16"/>
               </w:rPr>
             </w:pPr>
-            <w:proofErr w:type="spellStart"/>
             <w:r>
               <w:rPr>
                 <w:rFonts w:ascii="Times New Roman" w:hAnsi="Times New Roman" w:cs="Times New Roman"/>
@@ -8102,7 +8428,6 @@
               </w:rPr>
               <w:t>Degreeandabove</w:t>
             </w:r>
-            <w:proofErr w:type="spellEnd"/>
           </w:p>
         </w:tc>
         <w:tc>
@@ -8192,7 +8517,6 @@
                 <w:szCs w:val="16"/>
               </w:rPr>
             </w:pPr>
-            <w:proofErr w:type="spellStart"/>
             <w:r>
               <w:rPr>
                 <w:rFonts w:ascii="Times New Roman" w:hAnsi="Times New Roman" w:cs="Times New Roman"/>
@@ -8202,7 +8526,6 @@
               </w:rPr>
               <w:t>Noschooling</w:t>
             </w:r>
-            <w:proofErr w:type="spellEnd"/>
           </w:p>
         </w:tc>
         <w:tc>
@@ -8488,7 +8811,6 @@
                 <w:szCs w:val="16"/>
               </w:rPr>
             </w:pPr>
-            <w:proofErr w:type="spellStart"/>
             <w:r>
               <w:rPr>
                 <w:rFonts w:ascii="Times New Roman" w:hAnsi="Times New Roman" w:cs="Times New Roman"/>
@@ -8498,7 +8820,6 @@
               </w:rPr>
               <w:t>Economicallynotactive</w:t>
             </w:r>
-            <w:proofErr w:type="spellEnd"/>
           </w:p>
         </w:tc>
         <w:tc>
@@ -8588,7 +8909,6 @@
                 <w:szCs w:val="16"/>
               </w:rPr>
             </w:pPr>
-            <w:proofErr w:type="spellStart"/>
             <w:r>
               <w:rPr>
                 <w:rFonts w:ascii="Times New Roman" w:hAnsi="Times New Roman" w:cs="Times New Roman"/>
@@ -8598,7 +8918,6 @@
               </w:rPr>
               <w:t>Meanhouseholdincome</w:t>
             </w:r>
-            <w:proofErr w:type="spellEnd"/>
           </w:p>
         </w:tc>
         <w:tc>
@@ -8688,7 +9007,6 @@
                 <w:szCs w:val="16"/>
               </w:rPr>
             </w:pPr>
-            <w:proofErr w:type="spellStart"/>
             <w:r>
               <w:rPr>
                 <w:rFonts w:ascii="Times New Roman" w:hAnsi="Times New Roman" w:cs="Times New Roman"/>
@@ -8698,7 +9016,6 @@
               </w:rPr>
               <w:t>Foodexpenditure</w:t>
             </w:r>
-            <w:proofErr w:type="spellEnd"/>
           </w:p>
         </w:tc>
         <w:tc>
@@ -8788,7 +9105,6 @@
                 <w:szCs w:val="16"/>
               </w:rPr>
             </w:pPr>
-            <w:proofErr w:type="spellStart"/>
             <w:r>
               <w:rPr>
                 <w:rFonts w:ascii="Times New Roman" w:hAnsi="Times New Roman" w:cs="Times New Roman"/>
@@ -8798,7 +9114,6 @@
               </w:rPr>
               <w:t>Nonfoodexpenditure</w:t>
             </w:r>
-            <w:proofErr w:type="spellEnd"/>
           </w:p>
         </w:tc>
         <w:tc>
@@ -8888,7 +9203,6 @@
                 <w:szCs w:val="16"/>
               </w:rPr>
             </w:pPr>
-            <w:proofErr w:type="spellStart"/>
             <w:r>
               <w:rPr>
                 <w:rFonts w:ascii="Times New Roman" w:hAnsi="Times New Roman" w:cs="Times New Roman"/>
@@ -8898,7 +9212,6 @@
               </w:rPr>
               <w:t>obs_valmm</w:t>
             </w:r>
-            <w:proofErr w:type="spellEnd"/>
           </w:p>
         </w:tc>
         <w:tc>
@@ -8988,7 +9301,6 @@
                 <w:szCs w:val="16"/>
               </w:rPr>
             </w:pPr>
-            <w:proofErr w:type="spellStart"/>
             <w:r>
               <w:rPr>
                 <w:rFonts w:ascii="Times New Roman" w:hAnsi="Times New Roman" w:cs="Times New Roman"/>
@@ -8998,7 +9310,6 @@
               </w:rPr>
               <w:t>Tempmax</w:t>
             </w:r>
-            <w:proofErr w:type="spellEnd"/>
           </w:p>
         </w:tc>
         <w:tc>
@@ -9088,7 +9399,6 @@
                 <w:szCs w:val="16"/>
               </w:rPr>
             </w:pPr>
-            <w:proofErr w:type="spellStart"/>
             <w:r>
               <w:rPr>
                 <w:rFonts w:ascii="Times New Roman" w:hAnsi="Times New Roman" w:cs="Times New Roman"/>
@@ -9098,7 +9408,6 @@
               </w:rPr>
               <w:t>RelativeHumidity</w:t>
             </w:r>
-            <w:proofErr w:type="spellEnd"/>
           </w:p>
         </w:tc>
         <w:tc>
@@ -9202,7 +9511,7 @@
                     </pic:cNvPicPr>
                   </pic:nvPicPr>
                   <pic:blipFill>
-                    <a:blip r:embed="rId11">
+                    <a:blip r:embed="rId13">
                       <a:extLst>
                         <a:ext uri="{28A0092B-C50C-407E-A947-70E740481C1C}">
                           <a14:useLocalDpi xmlns:a14="http://schemas.microsoft.com/office/drawing/2010/main" val="0"/>
@@ -12710,6 +13019,25 @@
       <w:spacing w:after="0" w:line="240" w:lineRule="auto"/>
     </w:pPr>
   </w:style>
+  <w:style w:type="paragraph" w:styleId="Caption">
+    <w:name w:val="caption"/>
+    <w:basedOn w:val="Normal"/>
+    <w:next w:val="Normal"/>
+    <w:uiPriority w:val="35"/>
+    <w:unhideWhenUsed/>
+    <w:qFormat/>
+    <w:rsid w:val="00A67623"/>
+    <w:pPr>
+      <w:spacing w:line="240" w:lineRule="auto"/>
+    </w:pPr>
+    <w:rPr>
+      <w:i/>
+      <w:iCs/>
+      <w:color w:val="1F497D" w:themeColor="text2"/>
+      <w:sz w:val="18"/>
+      <w:szCs w:val="18"/>
+    </w:rPr>
+  </w:style>
 </w:styles>
 </file>
 

</xml_diff>